<commit_message>
updating the docx file
</commit_message>
<xml_diff>
--- a/Learning German from Scratch.docx
+++ b/Learning German from Scratch.docx
@@ -4,13 +4,21 @@
   <w:body>
     <w:p>
       <w:r>
-        <w:t>Here, I will be covering the German language basics by going through several examples along with the grammar</w:t>
+        <w:t>Here, I will be covering the German language basics by going through several examples along with the grammar.</w:t>
+      </w:r>
+    </w:p>
+    <w:p/>
+    <w:p>
+      <w:r>
+        <w:t>121</w:t>
+      </w:r>
+    </w:p>
+    <w:p>
+      <w:r>
+        <w:t>123</w:t>
       </w:r>
       <w:bookmarkStart w:id="0" w:name="_GoBack"/>
       <w:bookmarkEnd w:id="0"/>
-      <w:r>
-        <w:t>.</w:t>
-      </w:r>
     </w:p>
     <w:sectPr>
       <w:pgSz w:w="12240" w:h="15840"/>

</xml_diff>